<commit_message>
mostrat fecha de registro por lote
</commit_message>
<xml_diff>
--- a/correciones belen.docx
+++ b/correciones belen.docx
@@ -49,21 +49,41 @@
       </w:r>
     </w:p>
     <w:p>
-      <w:r>
+      <w:pPr>
+        <w:rPr>
+          <w:color w:val="00B050"/>
+        </w:rPr>
+      </w:pPr>
+      <w:r>
+        <w:rPr>
+          <w:color w:val="00B050"/>
+        </w:rPr>
         <w:t xml:space="preserve">3.- Fecha </w:t>
       </w:r>
       <w:r>
+        <w:rPr>
+          <w:color w:val="00B050"/>
+        </w:rPr>
         <w:t>de registro de lotes</w:t>
       </w:r>
       <w:r>
+        <w:rPr>
+          <w:color w:val="00B050"/>
+        </w:rPr>
         <w:t xml:space="preserve"> (</w:t>
       </w:r>
       <w:proofErr w:type="spellStart"/>
       <w:r>
+        <w:rPr>
+          <w:color w:val="00B050"/>
+        </w:rPr>
         <w:t>marcelo</w:t>
       </w:r>
       <w:proofErr w:type="spellEnd"/>
       <w:r>
+        <w:rPr>
+          <w:color w:val="00B050"/>
+        </w:rPr>
         <w:t>)</w:t>
       </w:r>
     </w:p>
@@ -191,23 +211,43 @@
       </w:r>
     </w:p>
     <w:p>
-      <w:r>
+      <w:pPr>
+        <w:rPr>
+          <w:color w:val="00B050"/>
+        </w:rPr>
+      </w:pPr>
+      <w:r>
+        <w:rPr>
+          <w:color w:val="00B050"/>
+        </w:rPr>
         <w:t>7</w:t>
       </w:r>
       <w:r>
+        <w:rPr>
+          <w:color w:val="00B050"/>
+        </w:rPr>
         <w:t>.- Agregar nombre de usuarios en los registros de productos.</w:t>
       </w:r>
       <w:r>
+        <w:rPr>
+          <w:color w:val="00B050"/>
+        </w:rPr>
         <w:t xml:space="preserve"> (</w:t>
       </w:r>
       <w:proofErr w:type="spellStart"/>
       <w:proofErr w:type="gramStart"/>
       <w:r>
+        <w:rPr>
+          <w:color w:val="00B050"/>
+        </w:rPr>
         <w:t>adimer</w:t>
       </w:r>
       <w:proofErr w:type="spellEnd"/>
       <w:proofErr w:type="gramEnd"/>
       <w:r>
+        <w:rPr>
+          <w:color w:val="00B050"/>
+        </w:rPr>
         <w:t>)</w:t>
       </w:r>
     </w:p>
@@ -254,21 +294,21 @@
       </w:r>
       <w:r>
         <w:rPr>
-          <w:color w:val="FF0000"/>
+          <w:color w:val="00B050"/>
         </w:rPr>
         <w:t>(</w:t>
       </w:r>
       <w:proofErr w:type="spellStart"/>
       <w:r>
         <w:rPr>
-          <w:color w:val="FF0000"/>
+          <w:color w:val="00B050"/>
         </w:rPr>
         <w:t>adimer</w:t>
       </w:r>
       <w:proofErr w:type="spellEnd"/>
       <w:r>
         <w:rPr>
-          <w:color w:val="FF0000"/>
+          <w:color w:val="00B050"/>
         </w:rPr>
         <w:t xml:space="preserve"> – descuento en precio)</w:t>
       </w:r>
@@ -302,43 +342,60 @@
         <w:t>adimer</w:t>
       </w:r>
       <w:proofErr w:type="spellEnd"/>
+      <w:proofErr w:type="gramStart"/>
       <w:r>
         <w:rPr>
           <w:color w:val="FF0000"/>
         </w:rPr>
         <w:t>)</w:t>
       </w:r>
-    </w:p>
-    <w:p>
-      <w:r>
-        <w:t>1. Reducir cantidad de lotes</w:t>
-      </w:r>
-      <w:r>
-        <w:t xml:space="preserve"> (</w:t>
-      </w:r>
-      <w:proofErr w:type="spellStart"/>
-      <w:r>
-        <w:t>marcelo</w:t>
-      </w:r>
-      <w:proofErr w:type="spellEnd"/>
-      <w:r>
-        <w:t>)</w:t>
-      </w:r>
-    </w:p>
-    <w:p>
-      <w:pPr>
-        <w:rPr>
-          <w:color w:val="00B050"/>
-        </w:rPr>
-      </w:pPr>
-      <w:r>
-        <w:rPr>
-          <w:color w:val="00B050"/>
-        </w:rPr>
-        <w:t>2. En lista de productos agregar nombre genérico y nombre comercial</w:t>
+      <w:r>
+        <w:rPr>
+          <w:color w:val="FF0000"/>
+        </w:rPr>
+        <w:t>(</w:t>
+      </w:r>
+      <w:proofErr w:type="gramEnd"/>
+      <w:r>
+        <w:rPr>
+          <w:color w:val="FF0000"/>
+        </w:rPr>
+        <w:t>FALTA TOTAL  DECUENTO Y MOSTRAR CANTIDAD VENDIDA)</w:t>
+      </w:r>
+    </w:p>
+    <w:p>
+      <w:r>
+        <w:t>1. Reduci</w:t>
       </w:r>
       <w:bookmarkStart w:id="0" w:name="_GoBack"/>
       <w:bookmarkEnd w:id="0"/>
+      <w:r>
+        <w:t>r cantidad de lotes</w:t>
+      </w:r>
+      <w:r>
+        <w:t xml:space="preserve"> (</w:t>
+      </w:r>
+      <w:proofErr w:type="spellStart"/>
+      <w:r>
+        <w:t>marcelo</w:t>
+      </w:r>
+      <w:proofErr w:type="spellEnd"/>
+      <w:r>
+        <w:t>)</w:t>
+      </w:r>
+    </w:p>
+    <w:p>
+      <w:pPr>
+        <w:rPr>
+          <w:color w:val="00B050"/>
+        </w:rPr>
+      </w:pPr>
+      <w:r>
+        <w:rPr>
+          <w:color w:val="00B050"/>
+        </w:rPr>
+        <w:t>2. En lista de productos agregar nombre genérico y nombre comercial</w:t>
+      </w:r>
     </w:p>
     <w:sectPr>
       <w:pgSz w:w="12242" w:h="15842" w:code="1"/>

</xml_diff>